<commit_message>
Fix for hall sensors
Circuit for Hall sensors was faulty. Fixed in rev1.4
</commit_message>
<xml_diff>
--- a/m50,m40,m60 Pnp/Speeduino käyttöohje m50 FTDI.docx
+++ b/m50,m40,m60 Pnp/Speeduino käyttöohje m50 FTDI.docx
@@ -1775,6 +1775,11 @@
       </w:pPr>
     </w:p>
     <w:p>
+      <w:pPr>
+        <w:rPr>
+          <w:lang w:val="fi-FI"/>
+        </w:rPr>
+      </w:pPr>
       <w:r>
         <w:rPr>
           <w:lang w:val="fi-FI"/>
@@ -1787,28 +1792,15 @@
         </w:rPr>
         <w:t xml:space="preserve">Speeduinon Arduino Mega prosessorikortilta löytyy FTDI piiri minkä ajurit pitäisi Windows osata asentaa automaattisesti. Jos ajurit eivät asennu automaattisesti, löytyvät ne täältä: </w:t>
       </w:r>
-      <w:r>
-        <w:fldChar w:fldCharType="begin"/>
-      </w:r>
-      <w:r>
-        <w:rPr>
-          <w:lang w:val="fi-FI"/>
-        </w:rPr>
-        <w:instrText xml:space="preserve"> HYPERLINK "https://www.ftdichip.com/Drivers/D2XX.htm" </w:instrText>
-      </w:r>
-      <w:r>
-        <w:fldChar w:fldCharType="separate"/>
-      </w:r>
-      <w:r>
-        <w:rPr>
-          <w:rStyle w:val="Hyperlink"/>
-          <w:lang w:val="fi-FI"/>
-        </w:rPr>
-        <w:t>https://www.ftdichip.com/Drivers/D2XX.htm</w:t>
-      </w:r>
-      <w:r>
-        <w:fldChar w:fldCharType="end"/>
-      </w:r>
+      <w:hyperlink r:id="rId6" w:history="1">
+        <w:r>
+          <w:rPr>
+            <w:rStyle w:val="Hyperlink"/>
+            <w:lang w:val="fi-FI"/>
+          </w:rPr>
+          <w:t>https://www.ftdichip.com/Drivers/D2XX.htm</w:t>
+        </w:r>
+      </w:hyperlink>
     </w:p>
     <w:p>
       <w:pPr>
@@ -1849,7 +1841,7 @@
                     <pic:cNvPicPr/>
                   </pic:nvPicPr>
                   <pic:blipFill>
-                    <a:blip r:embed="rId6"/>
+                    <a:blip r:embed="rId7"/>
                     <a:stretch>
                       <a:fillRect/>
                     </a:stretch>
@@ -1918,7 +1910,27 @@
         <w:rPr>
           <w:lang w:val="fi-FI"/>
         </w:rPr>
-        <w:t xml:space="preserve">ssä pitää speeduino olla autossa kiinni ja virrat päällä. Tämän jälkeen tietokoneella/tabletilla/kännykällä pitää bluetooth laittaa etsimään uusia laitteita. Sen pitäisi hetken etsimisen jälkeen löytää SpeeduinoM52 niminen bluetooth laite. Yhdistä siihen. </w:t>
+        <w:t>ssä pitää speeduino olla autossa kiinni ja virrat päällä. Tämän jälkeen tietokoneella/tabletilla/kännykällä pitää bluetooth laittaa etsimään uusia laitteita. Sen pitäisi hetken etsimisen jälkeen löytää SpeeduinoM5</w:t>
+      </w:r>
+      <w:r>
+        <w:rPr>
+          <w:lang w:val="fi-FI"/>
+        </w:rPr>
+        <w:t>0</w:t>
+      </w:r>
+      <w:r>
+        <w:rPr>
+          <w:lang w:val="fi-FI"/>
+        </w:rPr>
+        <w:t xml:space="preserve"> niminen bluetooth laite. Yhdist</w:t>
+      </w:r>
+      <w:bookmarkStart w:id="5" w:name="_GoBack"/>
+      <w:bookmarkEnd w:id="5"/>
+      <w:r>
+        <w:rPr>
+          <w:lang w:val="fi-FI"/>
+        </w:rPr>
+        <w:t xml:space="preserve">ä siihen. </w:t>
       </w:r>
     </w:p>
     <w:p>
@@ -1950,7 +1962,7 @@
                     </pic:cNvPicPr>
                   </pic:nvPicPr>
                   <pic:blipFill>
-                    <a:blip r:embed="rId7" cstate="print">
+                    <a:blip r:embed="rId8" cstate="print">
                       <a:extLst>
                         <a:ext uri="{28A0092B-C50C-407E-A947-70E740481C1C}">
                           <a14:useLocalDpi xmlns:a14="http://schemas.microsoft.com/office/drawing/2010/main" val="0"/>
@@ -1999,11 +2011,11 @@
       <w:pPr>
         <w:pStyle w:val="Heading3"/>
       </w:pPr>
-      <w:bookmarkStart w:id="5" w:name="_Toc7773975"/>
+      <w:bookmarkStart w:id="6" w:name="_Toc7773975"/>
       <w:r>
         <w:t>TunerStudioon yhdistäminen</w:t>
       </w:r>
-      <w:bookmarkEnd w:id="5"/>
+      <w:bookmarkEnd w:id="6"/>
     </w:p>
     <w:p>
       <w:pPr>
@@ -2024,38 +2036,16 @@
         </w:rPr>
         <w:t xml:space="preserve">Speeduinon säätäminen tapahtuu TunerStudion avulla. Jos ei sitä koneelta löydy, lataa se osoitteesta: </w:t>
       </w:r>
-      <w:r>
-        <w:rPr>
-          <w:lang w:val="fi-FI"/>
-        </w:rPr>
-        <w:fldChar w:fldCharType="begin"/>
-      </w:r>
-      <w:r>
-        <w:rPr>
-          <w:lang w:val="fi-FI"/>
-        </w:rPr>
-        <w:instrText xml:space="preserve"> HYPERLINK "http://www.tunerstudio.com/index.php/tuner-studio" </w:instrText>
-      </w:r>
-      <w:r>
-        <w:rPr>
-          <w:lang w:val="fi-FI"/>
-        </w:rPr>
-        <w:fldChar w:fldCharType="separate"/>
-      </w:r>
-      <w:r>
-        <w:rPr>
-          <w:rStyle w:val="Hyperlink"/>
-          <w:u w:val="none"/>
-          <w:lang w:val="fi-FI"/>
-        </w:rPr>
-        <w:t>http://www.tunerstudio.com/index.php/tuner-studio</w:t>
-      </w:r>
-      <w:r>
-        <w:rPr>
-          <w:lang w:val="fi-FI"/>
-        </w:rPr>
-        <w:fldChar w:fldCharType="end"/>
-      </w:r>
+      <w:hyperlink r:id="rId9" w:history="1">
+        <w:r>
+          <w:rPr>
+            <w:rStyle w:val="Hyperlink"/>
+            <w:u w:val="none"/>
+            <w:lang w:val="fi-FI"/>
+          </w:rPr>
+          <w:t>http://www.tunerstudio.com/index.php/tuner-studio</w:t>
+        </w:r>
+      </w:hyperlink>
       <w:r>
         <w:rPr>
           <w:lang w:val="fi-FI"/>
@@ -2106,7 +2096,7 @@
                     </pic:cNvPicPr>
                   </pic:nvPicPr>
                   <pic:blipFill>
-                    <a:blip r:embed="rId8">
+                    <a:blip r:embed="rId10">
                       <a:extLst>
                         <a:ext uri="{28A0092B-C50C-407E-A947-70E740481C1C}">
                           <a14:useLocalDpi xmlns:a14="http://schemas.microsoft.com/office/drawing/2010/main" val="0"/>
@@ -2186,7 +2176,7 @@
                     </pic:cNvPicPr>
                   </pic:nvPicPr>
                   <pic:blipFill>
-                    <a:blip r:embed="rId9">
+                    <a:blip r:embed="rId11">
                       <a:extLst>
                         <a:ext uri="{28A0092B-C50C-407E-A947-70E740481C1C}">
                           <a14:useLocalDpi xmlns:a14="http://schemas.microsoft.com/office/drawing/2010/main" val="0"/>
@@ -2236,28 +2226,15 @@
         </w:rPr>
         <w:t xml:space="preserve">Firmware versiot löytyy täältä: </w:t>
       </w:r>
-      <w:r>
-        <w:fldChar w:fldCharType="begin"/>
-      </w:r>
-      <w:r>
-        <w:rPr>
-          <w:lang w:val="fi-FI"/>
-        </w:rPr>
-        <w:instrText xml:space="preserve"> HYPERLINK "https://github.com/noisymime/speeduino/releases" </w:instrText>
-      </w:r>
-      <w:r>
-        <w:fldChar w:fldCharType="separate"/>
-      </w:r>
-      <w:r>
-        <w:rPr>
-          <w:rStyle w:val="Hyperlink"/>
-          <w:lang w:val="fi-FI"/>
-        </w:rPr>
-        <w:t>https://github.com/noisymime/speeduino/releases</w:t>
-      </w:r>
-      <w:r>
-        <w:fldChar w:fldCharType="end"/>
-      </w:r>
+      <w:hyperlink r:id="rId12" w:history="1">
+        <w:r>
+          <w:rPr>
+            <w:rStyle w:val="Hyperlink"/>
+            <w:lang w:val="fi-FI"/>
+          </w:rPr>
+          <w:t>https://github.com/noisymime/speeduino/releases</w:t>
+        </w:r>
+      </w:hyperlink>
     </w:p>
     <w:p>
       <w:pPr>
@@ -2333,7 +2310,7 @@
                     </pic:cNvPicPr>
                   </pic:nvPicPr>
                   <pic:blipFill>
-                    <a:blip r:embed="rId10">
+                    <a:blip r:embed="rId13">
                       <a:extLst>
                         <a:ext uri="{28A0092B-C50C-407E-A947-70E740481C1C}">
                           <a14:useLocalDpi xmlns:a14="http://schemas.microsoft.com/office/drawing/2010/main" val="0"/>
@@ -2404,7 +2381,7 @@
                     <pic:cNvPicPr/>
                   </pic:nvPicPr>
                   <pic:blipFill>
-                    <a:blip r:embed="rId11"/>
+                    <a:blip r:embed="rId14"/>
                     <a:stretch>
                       <a:fillRect/>
                     </a:stretch>
@@ -2454,289 +2431,6 @@
             <wp:extent cx="3323645" cy="3539195"/>
             <wp:effectExtent l="0" t="0" r="0" b="4445"/>
             <wp:docPr id="8" name="Picture 8"/>
-            <wp:cNvGraphicFramePr>
-              <a:graphicFrameLocks xmlns:a="http://schemas.openxmlformats.org/drawingml/2006/main" noChangeAspect="1"/>
-            </wp:cNvGraphicFramePr>
-            <a:graphic xmlns:a="http://schemas.openxmlformats.org/drawingml/2006/main">
-              <a:graphicData uri="http://schemas.openxmlformats.org/drawingml/2006/picture">
-                <pic:pic xmlns:pic="http://schemas.openxmlformats.org/drawingml/2006/picture">
-                  <pic:nvPicPr>
-                    <pic:cNvPr id="1" name=""/>
-                    <pic:cNvPicPr/>
-                  </pic:nvPicPr>
-                  <pic:blipFill>
-                    <a:blip r:embed="rId12"/>
-                    <a:stretch>
-                      <a:fillRect/>
-                    </a:stretch>
-                  </pic:blipFill>
-                  <pic:spPr>
-                    <a:xfrm>
-                      <a:off x="0" y="0"/>
-                      <a:ext cx="3326023" cy="3541727"/>
-                    </a:xfrm>
-                    <a:prstGeom prst="rect">
-                      <a:avLst/>
-                    </a:prstGeom>
-                  </pic:spPr>
-                </pic:pic>
-              </a:graphicData>
-            </a:graphic>
-          </wp:inline>
-        </w:drawing>
-      </w:r>
-    </w:p>
-    <w:p>
-      <w:pPr>
-        <w:rPr>
-          <w:lang w:val="fi-FI"/>
-        </w:rPr>
-      </w:pPr>
-      <w:r>
-        <w:rPr>
-          <w:lang w:val="fi-FI"/>
-        </w:rPr>
-        <w:t>Klikkaa next.</w:t>
-      </w:r>
-    </w:p>
-    <w:p>
-      <w:pPr>
-        <w:rPr>
-          <w:lang w:val="fi-FI"/>
-        </w:rPr>
-      </w:pPr>
-      <w:r>
-        <w:rPr>
-          <w:lang w:val="fi-FI"/>
-        </w:rPr>
-        <w:t xml:space="preserve">Com portiksi valitse portti minkä näit laitehallinnasta bluetooth seriallille/ </w:t>
-      </w:r>
-      <w:r>
-        <w:rPr>
-          <w:lang w:val="fi-FI"/>
-        </w:rPr>
-        <w:t>Arduino megalle:</w:t>
-      </w:r>
-      <w:bookmarkStart w:id="6" w:name="_GoBack"/>
-      <w:bookmarkEnd w:id="6"/>
-    </w:p>
-    <w:p>
-      <w:pPr>
-        <w:rPr>
-          <w:lang w:val="fi-FI"/>
-        </w:rPr>
-      </w:pPr>
-      <w:r>
-        <w:rPr>
-          <w:noProof/>
-        </w:rPr>
-        <w:drawing>
-          <wp:inline distT="0" distB="0" distL="0" distR="0" wp14:anchorId="2536A4A9" wp14:editId="38FFA152">
-            <wp:extent cx="2687541" cy="2861838"/>
-            <wp:effectExtent l="0" t="0" r="0" b="0"/>
-            <wp:docPr id="10" name="Picture 10"/>
-            <wp:cNvGraphicFramePr>
-              <a:graphicFrameLocks xmlns:a="http://schemas.openxmlformats.org/drawingml/2006/main" noChangeAspect="1"/>
-            </wp:cNvGraphicFramePr>
-            <a:graphic xmlns:a="http://schemas.openxmlformats.org/drawingml/2006/main">
-              <a:graphicData uri="http://schemas.openxmlformats.org/drawingml/2006/picture">
-                <pic:pic xmlns:pic="http://schemas.openxmlformats.org/drawingml/2006/picture">
-                  <pic:nvPicPr>
-                    <pic:cNvPr id="1" name=""/>
-                    <pic:cNvPicPr/>
-                  </pic:nvPicPr>
-                  <pic:blipFill>
-                    <a:blip r:embed="rId13"/>
-                    <a:stretch>
-                      <a:fillRect/>
-                    </a:stretch>
-                  </pic:blipFill>
-                  <pic:spPr>
-                    <a:xfrm>
-                      <a:off x="0" y="0"/>
-                      <a:ext cx="2698139" cy="2873123"/>
-                    </a:xfrm>
-                    <a:prstGeom prst="rect">
-                      <a:avLst/>
-                    </a:prstGeom>
-                  </pic:spPr>
-                </pic:pic>
-              </a:graphicData>
-            </a:graphic>
-          </wp:inline>
-        </w:drawing>
-      </w:r>
-    </w:p>
-    <w:p>
-      <w:pPr>
-        <w:rPr>
-          <w:lang w:val="fi-FI"/>
-        </w:rPr>
-      </w:pPr>
-      <w:r>
-        <w:rPr>
-          <w:lang w:val="fi-FI"/>
-        </w:rPr>
-        <w:t>Klikkaa next ja seuraavasta Finish</w:t>
-      </w:r>
-      <w:r>
-        <w:rPr>
-          <w:lang w:val="fi-FI"/>
-        </w:rPr>
-        <w:t xml:space="preserve"> jolloin TunerStudio yhdistää speeduinoon:</w:t>
-      </w:r>
-    </w:p>
-    <w:p>
-      <w:pPr>
-        <w:rPr>
-          <w:lang w:val="fi-FI"/>
-        </w:rPr>
-      </w:pPr>
-      <w:r>
-        <w:rPr>
-          <w:noProof/>
-        </w:rPr>
-        <w:lastRenderedPageBreak/>
-        <w:drawing>
-          <wp:inline distT="0" distB="0" distL="0" distR="0" wp14:anchorId="2AA2F4C4" wp14:editId="0383A24B">
-            <wp:extent cx="5469107" cy="4118775"/>
-            <wp:effectExtent l="0" t="0" r="0" b="0"/>
-            <wp:docPr id="11" name="Picture 11"/>
-            <wp:cNvGraphicFramePr>
-              <a:graphicFrameLocks xmlns:a="http://schemas.openxmlformats.org/drawingml/2006/main" noChangeAspect="1"/>
-            </wp:cNvGraphicFramePr>
-            <a:graphic xmlns:a="http://schemas.openxmlformats.org/drawingml/2006/main">
-              <a:graphicData uri="http://schemas.openxmlformats.org/drawingml/2006/picture">
-                <pic:pic xmlns:pic="http://schemas.openxmlformats.org/drawingml/2006/picture">
-                  <pic:nvPicPr>
-                    <pic:cNvPr id="1" name=""/>
-                    <pic:cNvPicPr/>
-                  </pic:nvPicPr>
-                  <pic:blipFill>
-                    <a:blip r:embed="rId14"/>
-                    <a:stretch>
-                      <a:fillRect/>
-                    </a:stretch>
-                  </pic:blipFill>
-                  <pic:spPr>
-                    <a:xfrm>
-                      <a:off x="0" y="0"/>
-                      <a:ext cx="5471927" cy="4120899"/>
-                    </a:xfrm>
-                    <a:prstGeom prst="rect">
-                      <a:avLst/>
-                    </a:prstGeom>
-                  </pic:spPr>
-                </pic:pic>
-              </a:graphicData>
-            </a:graphic>
-          </wp:inline>
-        </w:drawing>
-      </w:r>
-    </w:p>
-    <w:p>
-      <w:pPr>
-        <w:rPr>
-          <w:lang w:val="fi-FI"/>
-        </w:rPr>
-      </w:pPr>
-      <w:r>
-        <w:rPr>
-          <w:lang w:val="fi-FI"/>
-        </w:rPr>
-        <w:t>Tarkista että MAP anturi näyttää about 100kpa ja lämpötila-anturit järkeviä arvoja (kylmällä moottorilla kummatkin about samaa ympäröivän ilman lämpötilaa). Anturit on kalibroitu valmiiksi, mutta on hyvä tarkistaa että kaikki on ok.</w:t>
-      </w:r>
-    </w:p>
-    <w:p>
-      <w:pPr>
-        <w:pStyle w:val="Heading1"/>
-      </w:pPr>
-      <w:bookmarkStart w:id="7" w:name="_Toc7773976"/>
-      <w:r>
-        <w:t>Speeduinon konfigurointi ennen ekaa starttia</w:t>
-      </w:r>
-      <w:bookmarkEnd w:id="7"/>
-    </w:p>
-    <w:p>
-      <w:pPr>
-        <w:pStyle w:val="Heading2"/>
-        <w:numPr>
-          <w:ilvl w:val="0"/>
-          <w:numId w:val="4"/>
-        </w:numPr>
-        <w:rPr>
-          <w:lang w:val="fi-FI"/>
-        </w:rPr>
-      </w:pPr>
-      <w:bookmarkStart w:id="8" w:name="_Toc7773977"/>
-      <w:r>
-        <w:rPr>
-          <w:lang w:val="fi-FI"/>
-        </w:rPr>
-        <w:t>Required Fuel</w:t>
-      </w:r>
-      <w:bookmarkEnd w:id="8"/>
-    </w:p>
-    <w:p>
-      <w:pPr>
-        <w:rPr>
-          <w:lang w:val="fi-FI"/>
-        </w:rPr>
-      </w:pPr>
-    </w:p>
-    <w:p>
-      <w:pPr>
-        <w:rPr>
-          <w:lang w:val="fi-FI"/>
-        </w:rPr>
-      </w:pPr>
-      <w:r>
-        <w:rPr>
-          <w:lang w:val="fi-FI"/>
-        </w:rPr>
-        <w:t>Enne</w:t>
-      </w:r>
-      <w:r>
-        <w:rPr>
-          <w:lang w:val="fi-FI"/>
-        </w:rPr>
-        <w:t>n</w:t>
-      </w:r>
-      <w:r>
-        <w:rPr>
-          <w:lang w:val="fi-FI"/>
-        </w:rPr>
-        <w:t>kuin konetta voi koittaa startat ekaa kertaa, pitää speeduino konfiguroida TunerStudiossa käytössä olevalle se</w:t>
-      </w:r>
-      <w:r>
-        <w:rPr>
-          <w:lang w:val="fi-FI"/>
-        </w:rPr>
-        <w:t xml:space="preserve"> </w:t>
-      </w:r>
-      <w:r>
-        <w:rPr>
-          <w:lang w:val="fi-FI"/>
-        </w:rPr>
-        <w:t>tupille. Klikkaa Hammasrattaan kohdalta Settings ja Engine Constants.</w:t>
-      </w:r>
-    </w:p>
-    <w:p>
-      <w:pPr>
-        <w:rPr>
-          <w:lang w:val="fi-FI"/>
-        </w:rPr>
-      </w:pPr>
-      <w:r>
-        <w:rPr>
-          <w:noProof/>
-        </w:rPr>
-        <w:lastRenderedPageBreak/>
-        <w:drawing>
-          <wp:inline distT="0" distB="0" distL="0" distR="0" wp14:anchorId="7BF9DC50" wp14:editId="21E00AAA">
-            <wp:extent cx="2870421" cy="2605219"/>
-            <wp:effectExtent l="0" t="0" r="6350" b="5080"/>
-            <wp:docPr id="16" name="Picture 16"/>
             <wp:cNvGraphicFramePr>
               <a:graphicFrameLocks xmlns:a="http://schemas.openxmlformats.org/drawingml/2006/main" noChangeAspect="1"/>
             </wp:cNvGraphicFramePr>
@@ -2756,7 +2450,7 @@
                   <pic:spPr>
                     <a:xfrm>
                       <a:off x="0" y="0"/>
-                      <a:ext cx="2881377" cy="2615163"/>
+                      <a:ext cx="3326023" cy="3541727"/>
                     </a:xfrm>
                     <a:prstGeom prst="rect">
                       <a:avLst/>
@@ -2779,13 +2473,26 @@
         <w:rPr>
           <w:lang w:val="fi-FI"/>
         </w:rPr>
-        <w:t xml:space="preserve">Täällä kaikki pitäisi olla ok valmiina, mutta klikkaa sitten </w:t>
-      </w:r>
-      <w:r>
-        <w:rPr>
-          <w:lang w:val="fi-FI"/>
-        </w:rPr>
-        <w:t>Required Fuel:</w:t>
+        <w:t>Klikkaa next.</w:t>
+      </w:r>
+    </w:p>
+    <w:p>
+      <w:pPr>
+        <w:rPr>
+          <w:lang w:val="fi-FI"/>
+        </w:rPr>
+      </w:pPr>
+      <w:r>
+        <w:rPr>
+          <w:lang w:val="fi-FI"/>
+        </w:rPr>
+        <w:t xml:space="preserve">Com portiksi valitse portti minkä näit laitehallinnasta bluetooth seriallille/ </w:t>
+      </w:r>
+      <w:r>
+        <w:rPr>
+          <w:lang w:val="fi-FI"/>
+        </w:rPr>
+        <w:t>Arduino megalle:</w:t>
       </w:r>
     </w:p>
     <w:p>
@@ -2799,10 +2506,10 @@
           <w:noProof/>
         </w:rPr>
         <w:drawing>
-          <wp:inline distT="0" distB="0" distL="0" distR="0" wp14:anchorId="31B4A109" wp14:editId="758D4011">
-            <wp:extent cx="3502138" cy="1789044"/>
-            <wp:effectExtent l="0" t="0" r="3175" b="1905"/>
-            <wp:docPr id="13" name="Picture 13"/>
+          <wp:inline distT="0" distB="0" distL="0" distR="0" wp14:anchorId="2536A4A9" wp14:editId="38FFA152">
+            <wp:extent cx="2687541" cy="2861838"/>
+            <wp:effectExtent l="0" t="0" r="0" b="0"/>
+            <wp:docPr id="10" name="Picture 10"/>
             <wp:cNvGraphicFramePr>
               <a:graphicFrameLocks xmlns:a="http://schemas.openxmlformats.org/drawingml/2006/main" noChangeAspect="1"/>
             </wp:cNvGraphicFramePr>
@@ -2822,6 +2529,274 @@
                   <pic:spPr>
                     <a:xfrm>
                       <a:off x="0" y="0"/>
+                      <a:ext cx="2698139" cy="2873123"/>
+                    </a:xfrm>
+                    <a:prstGeom prst="rect">
+                      <a:avLst/>
+                    </a:prstGeom>
+                  </pic:spPr>
+                </pic:pic>
+              </a:graphicData>
+            </a:graphic>
+          </wp:inline>
+        </w:drawing>
+      </w:r>
+    </w:p>
+    <w:p>
+      <w:pPr>
+        <w:rPr>
+          <w:lang w:val="fi-FI"/>
+        </w:rPr>
+      </w:pPr>
+      <w:r>
+        <w:rPr>
+          <w:lang w:val="fi-FI"/>
+        </w:rPr>
+        <w:t>Klikkaa next ja seuraavasta Finish</w:t>
+      </w:r>
+      <w:r>
+        <w:rPr>
+          <w:lang w:val="fi-FI"/>
+        </w:rPr>
+        <w:t xml:space="preserve"> jolloin TunerStudio yhdistää speeduinoon:</w:t>
+      </w:r>
+    </w:p>
+    <w:p>
+      <w:pPr>
+        <w:rPr>
+          <w:lang w:val="fi-FI"/>
+        </w:rPr>
+      </w:pPr>
+      <w:r>
+        <w:rPr>
+          <w:noProof/>
+        </w:rPr>
+        <w:lastRenderedPageBreak/>
+        <w:drawing>
+          <wp:inline distT="0" distB="0" distL="0" distR="0" wp14:anchorId="2AA2F4C4" wp14:editId="0383A24B">
+            <wp:extent cx="5469107" cy="4118775"/>
+            <wp:effectExtent l="0" t="0" r="0" b="0"/>
+            <wp:docPr id="11" name="Picture 11"/>
+            <wp:cNvGraphicFramePr>
+              <a:graphicFrameLocks xmlns:a="http://schemas.openxmlformats.org/drawingml/2006/main" noChangeAspect="1"/>
+            </wp:cNvGraphicFramePr>
+            <a:graphic xmlns:a="http://schemas.openxmlformats.org/drawingml/2006/main">
+              <a:graphicData uri="http://schemas.openxmlformats.org/drawingml/2006/picture">
+                <pic:pic xmlns:pic="http://schemas.openxmlformats.org/drawingml/2006/picture">
+                  <pic:nvPicPr>
+                    <pic:cNvPr id="1" name=""/>
+                    <pic:cNvPicPr/>
+                  </pic:nvPicPr>
+                  <pic:blipFill>
+                    <a:blip r:embed="rId17"/>
+                    <a:stretch>
+                      <a:fillRect/>
+                    </a:stretch>
+                  </pic:blipFill>
+                  <pic:spPr>
+                    <a:xfrm>
+                      <a:off x="0" y="0"/>
+                      <a:ext cx="5471927" cy="4120899"/>
+                    </a:xfrm>
+                    <a:prstGeom prst="rect">
+                      <a:avLst/>
+                    </a:prstGeom>
+                  </pic:spPr>
+                </pic:pic>
+              </a:graphicData>
+            </a:graphic>
+          </wp:inline>
+        </w:drawing>
+      </w:r>
+    </w:p>
+    <w:p>
+      <w:pPr>
+        <w:rPr>
+          <w:lang w:val="fi-FI"/>
+        </w:rPr>
+      </w:pPr>
+      <w:r>
+        <w:rPr>
+          <w:lang w:val="fi-FI"/>
+        </w:rPr>
+        <w:t>Tarkista että MAP anturi näyttää about 100kpa ja lämpötila-anturit järkeviä arvoja (kylmällä moottorilla kummatkin about samaa ympäröivän ilman lämpötilaa). Anturit on kalibroitu valmiiksi, mutta on hyvä tarkistaa että kaikki on ok.</w:t>
+      </w:r>
+    </w:p>
+    <w:p>
+      <w:pPr>
+        <w:pStyle w:val="Heading1"/>
+      </w:pPr>
+      <w:bookmarkStart w:id="7" w:name="_Toc7773976"/>
+      <w:r>
+        <w:t>Speeduinon konfigurointi ennen ekaa starttia</w:t>
+      </w:r>
+      <w:bookmarkEnd w:id="7"/>
+    </w:p>
+    <w:p>
+      <w:pPr>
+        <w:pStyle w:val="Heading2"/>
+        <w:numPr>
+          <w:ilvl w:val="0"/>
+          <w:numId w:val="4"/>
+        </w:numPr>
+        <w:rPr>
+          <w:lang w:val="fi-FI"/>
+        </w:rPr>
+      </w:pPr>
+      <w:bookmarkStart w:id="8" w:name="_Toc7773977"/>
+      <w:r>
+        <w:rPr>
+          <w:lang w:val="fi-FI"/>
+        </w:rPr>
+        <w:t>Required Fuel</w:t>
+      </w:r>
+      <w:bookmarkEnd w:id="8"/>
+    </w:p>
+    <w:p>
+      <w:pPr>
+        <w:rPr>
+          <w:lang w:val="fi-FI"/>
+        </w:rPr>
+      </w:pPr>
+    </w:p>
+    <w:p>
+      <w:pPr>
+        <w:rPr>
+          <w:lang w:val="fi-FI"/>
+        </w:rPr>
+      </w:pPr>
+      <w:r>
+        <w:rPr>
+          <w:lang w:val="fi-FI"/>
+        </w:rPr>
+        <w:t>Enne</w:t>
+      </w:r>
+      <w:r>
+        <w:rPr>
+          <w:lang w:val="fi-FI"/>
+        </w:rPr>
+        <w:t>n</w:t>
+      </w:r>
+      <w:r>
+        <w:rPr>
+          <w:lang w:val="fi-FI"/>
+        </w:rPr>
+        <w:t>kuin konetta voi koittaa startat ekaa kertaa, pitää speeduino konfiguroida TunerStudiossa käytössä olevalle se</w:t>
+      </w:r>
+      <w:r>
+        <w:rPr>
+          <w:lang w:val="fi-FI"/>
+        </w:rPr>
+        <w:t xml:space="preserve"> </w:t>
+      </w:r>
+      <w:r>
+        <w:rPr>
+          <w:lang w:val="fi-FI"/>
+        </w:rPr>
+        <w:t>tupille. Klikkaa Hammasrattaan kohdalta Settings ja Engine Constants.</w:t>
+      </w:r>
+    </w:p>
+    <w:p>
+      <w:pPr>
+        <w:rPr>
+          <w:lang w:val="fi-FI"/>
+        </w:rPr>
+      </w:pPr>
+      <w:r>
+        <w:rPr>
+          <w:noProof/>
+        </w:rPr>
+        <w:lastRenderedPageBreak/>
+        <w:drawing>
+          <wp:inline distT="0" distB="0" distL="0" distR="0" wp14:anchorId="7BF9DC50" wp14:editId="21E00AAA">
+            <wp:extent cx="2870421" cy="2605219"/>
+            <wp:effectExtent l="0" t="0" r="6350" b="5080"/>
+            <wp:docPr id="16" name="Picture 16"/>
+            <wp:cNvGraphicFramePr>
+              <a:graphicFrameLocks xmlns:a="http://schemas.openxmlformats.org/drawingml/2006/main" noChangeAspect="1"/>
+            </wp:cNvGraphicFramePr>
+            <a:graphic xmlns:a="http://schemas.openxmlformats.org/drawingml/2006/main">
+              <a:graphicData uri="http://schemas.openxmlformats.org/drawingml/2006/picture">
+                <pic:pic xmlns:pic="http://schemas.openxmlformats.org/drawingml/2006/picture">
+                  <pic:nvPicPr>
+                    <pic:cNvPr id="1" name=""/>
+                    <pic:cNvPicPr/>
+                  </pic:nvPicPr>
+                  <pic:blipFill>
+                    <a:blip r:embed="rId18"/>
+                    <a:stretch>
+                      <a:fillRect/>
+                    </a:stretch>
+                  </pic:blipFill>
+                  <pic:spPr>
+                    <a:xfrm>
+                      <a:off x="0" y="0"/>
+                      <a:ext cx="2881377" cy="2615163"/>
+                    </a:xfrm>
+                    <a:prstGeom prst="rect">
+                      <a:avLst/>
+                    </a:prstGeom>
+                  </pic:spPr>
+                </pic:pic>
+              </a:graphicData>
+            </a:graphic>
+          </wp:inline>
+        </w:drawing>
+      </w:r>
+    </w:p>
+    <w:p>
+      <w:pPr>
+        <w:rPr>
+          <w:lang w:val="fi-FI"/>
+        </w:rPr>
+      </w:pPr>
+      <w:r>
+        <w:rPr>
+          <w:lang w:val="fi-FI"/>
+        </w:rPr>
+        <w:t xml:space="preserve">Täällä kaikki pitäisi olla ok valmiina, mutta klikkaa sitten </w:t>
+      </w:r>
+      <w:r>
+        <w:rPr>
+          <w:lang w:val="fi-FI"/>
+        </w:rPr>
+        <w:t>Required Fuel:</w:t>
+      </w:r>
+    </w:p>
+    <w:p>
+      <w:pPr>
+        <w:rPr>
+          <w:lang w:val="fi-FI"/>
+        </w:rPr>
+      </w:pPr>
+      <w:r>
+        <w:rPr>
+          <w:noProof/>
+        </w:rPr>
+        <w:drawing>
+          <wp:inline distT="0" distB="0" distL="0" distR="0" wp14:anchorId="31B4A109" wp14:editId="758D4011">
+            <wp:extent cx="3502138" cy="1789044"/>
+            <wp:effectExtent l="0" t="0" r="3175" b="1905"/>
+            <wp:docPr id="13" name="Picture 13"/>
+            <wp:cNvGraphicFramePr>
+              <a:graphicFrameLocks xmlns:a="http://schemas.openxmlformats.org/drawingml/2006/main" noChangeAspect="1"/>
+            </wp:cNvGraphicFramePr>
+            <a:graphic xmlns:a="http://schemas.openxmlformats.org/drawingml/2006/main">
+              <a:graphicData uri="http://schemas.openxmlformats.org/drawingml/2006/picture">
+                <pic:pic xmlns:pic="http://schemas.openxmlformats.org/drawingml/2006/picture">
+                  <pic:nvPicPr>
+                    <pic:cNvPr id="1" name=""/>
+                    <pic:cNvPicPr/>
+                  </pic:nvPicPr>
+                  <pic:blipFill>
+                    <a:blip r:embed="rId19"/>
+                    <a:stretch>
+                      <a:fillRect/>
+                    </a:stretch>
+                  </pic:blipFill>
+                  <pic:spPr>
+                    <a:xfrm>
+                      <a:off x="0" y="0"/>
                       <a:ext cx="3504117" cy="1790055"/>
                     </a:xfrm>
                     <a:prstGeom prst="rect">
@@ -2971,7 +2946,7 @@
                     <pic:cNvPicPr/>
                   </pic:nvPicPr>
                   <pic:blipFill>
-                    <a:blip r:embed="rId17"/>
+                    <a:blip r:embed="rId20"/>
                     <a:stretch>
                       <a:fillRect/>
                     </a:stretch>
@@ -4188,7 +4163,7 @@
                     <pic:cNvPicPr/>
                   </pic:nvPicPr>
                   <pic:blipFill>
-                    <a:blip r:embed="rId18"/>
+                    <a:blip r:embed="rId21"/>
                     <a:stretch>
                       <a:fillRect/>
                     </a:stretch>
@@ -4284,7 +4259,7 @@
                     <pic:cNvPicPr/>
                   </pic:nvPicPr>
                   <pic:blipFill>
-                    <a:blip r:embed="rId19"/>
+                    <a:blip r:embed="rId22"/>
                     <a:stretch>
                       <a:fillRect/>
                     </a:stretch>
@@ -4366,7 +4341,7 @@
                     <pic:cNvPicPr/>
                   </pic:nvPicPr>
                   <pic:blipFill>
-                    <a:blip r:embed="rId20"/>
+                    <a:blip r:embed="rId23"/>
                     <a:stretch>
                       <a:fillRect/>
                     </a:stretch>
@@ -4462,7 +4437,7 @@
                     <pic:cNvPicPr/>
                   </pic:nvPicPr>
                   <pic:blipFill>
-                    <a:blip r:embed="rId21"/>
+                    <a:blip r:embed="rId24"/>
                     <a:stretch>
                       <a:fillRect/>
                     </a:stretch>
@@ -4603,7 +4578,7 @@
                     </pic:cNvPicPr>
                   </pic:nvPicPr>
                   <pic:blipFill>
-                    <a:blip r:embed="rId22">
+                    <a:blip r:embed="rId25">
                       <a:extLst>
                         <a:ext uri="{28A0092B-C50C-407E-A947-70E740481C1C}">
                           <a14:useLocalDpi xmlns:a14="http://schemas.microsoft.com/office/drawing/2010/main" val="0"/>
@@ -4704,7 +4679,7 @@
                     <pic:cNvPicPr/>
                   </pic:nvPicPr>
                   <pic:blipFill>
-                    <a:blip r:embed="rId23"/>
+                    <a:blip r:embed="rId26"/>
                     <a:stretch>
                       <a:fillRect/>
                     </a:stretch>
@@ -4795,7 +4770,7 @@
                     </pic:cNvPicPr>
                   </pic:nvPicPr>
                   <pic:blipFill>
-                    <a:blip r:embed="rId24">
+                    <a:blip r:embed="rId27">
                       <a:extLst>
                         <a:ext uri="{28A0092B-C50C-407E-A947-70E740481C1C}">
                           <a14:useLocalDpi xmlns:a14="http://schemas.microsoft.com/office/drawing/2010/main" val="0"/>
@@ -4869,7 +4844,7 @@
         </w:rPr>
         <w:t xml:space="preserve">Ajantasaisimmat ohjeet firmware päivitykseen löytyy osoitteesta: </w:t>
       </w:r>
-      <w:hyperlink r:id="rId25" w:anchor="Downloading_the_firmware" w:history="1">
+      <w:hyperlink r:id="rId28" w:anchor="Downloading_the_firmware" w:history="1">
         <w:r>
           <w:rPr>
             <w:rStyle w:val="Hyperlink"/>
@@ -6213,7 +6188,7 @@
 </file>
 
 <file path=customXml/itemProps1.xml><?xml version="1.0" encoding="utf-8"?>
-<ds:datastoreItem xmlns:ds="http://schemas.openxmlformats.org/officeDocument/2006/customXml" ds:itemID="{D36050C3-8F8D-4C73-9605-9E7498357196}">
+<ds:datastoreItem xmlns:ds="http://schemas.openxmlformats.org/officeDocument/2006/customXml" ds:itemID="{0751D7D9-DA63-45E6-B888-ED5142D7DCA6}">
   <ds:schemaRefs>
     <ds:schemaRef ds:uri="http://schemas.openxmlformats.org/officeDocument/2006/bibliography"/>
   </ds:schemaRefs>

</xml_diff>